<commit_message>
BILLS-42 update cover letter
</commit_message>
<xml_diff>
--- a/documentation/cover-letter/cover-letter.docx
+++ b/documentation/cover-letter/cover-letter.docx
@@ -7,23 +7,7 @@
         <w:t xml:space="preserve">Тема: </w:t>
       </w:r>
       <w:r>
-        <w:t>Сопроводительное письмо по ТП к презентации проекта "</w:t>
-      </w:r>
-      <w:proofErr w:type="spellStart"/>
-      <w:r>
-        <w:t>Bills</w:t>
-      </w:r>
-      <w:proofErr w:type="spellEnd"/>
-      <w:r>
-        <w:t xml:space="preserve"> </w:t>
-      </w:r>
-      <w:proofErr w:type="spellStart"/>
-      <w:r>
-        <w:t>Collector</w:t>
-      </w:r>
-      <w:proofErr w:type="spellEnd"/>
-      <w:r>
-        <w:t>"</w:t>
+        <w:t>Сопроводительное письмо по ТП к презентации проекта "Bills Collector"</w:t>
       </w:r>
     </w:p>
     <w:p>
@@ -38,23 +22,7 @@
     </w:p>
     <w:p>
       <w:r>
-        <w:t>Мы, команда студентов факультета компьютерных наук воронежского государственного университета, рады представить вам наш проект “</w:t>
-      </w:r>
-      <w:proofErr w:type="spellStart"/>
-      <w:r>
-        <w:t>Bills</w:t>
-      </w:r>
-      <w:proofErr w:type="spellEnd"/>
-      <w:r>
-        <w:t xml:space="preserve"> </w:t>
-      </w:r>
-      <w:proofErr w:type="spellStart"/>
-      <w:r>
-        <w:t>Collector</w:t>
-      </w:r>
-      <w:proofErr w:type="spellEnd"/>
-      <w:r>
-        <w:t xml:space="preserve">” – </w:t>
+        <w:t xml:space="preserve">Мы, команда студентов факультета компьютерных наук воронежского государственного университета, рады представить вам наш проект “Bills Collector” – </w:t>
       </w:r>
       <w:r>
         <w:t>система</w:t>
@@ -87,39 +55,7 @@
         </w:numPr>
       </w:pPr>
       <w:r>
-        <w:t xml:space="preserve">Лысенко Артем Русланович, </w:t>
-      </w:r>
-      <w:proofErr w:type="spellStart"/>
-      <w:r>
-        <w:t>team</w:t>
-      </w:r>
-      <w:proofErr w:type="spellEnd"/>
-      <w:r>
-        <w:t xml:space="preserve"> </w:t>
-      </w:r>
-      <w:proofErr w:type="spellStart"/>
-      <w:r>
-        <w:t>lead</w:t>
-      </w:r>
-      <w:proofErr w:type="spellEnd"/>
-      <w:r>
-        <w:t xml:space="preserve">, </w:t>
-      </w:r>
-      <w:proofErr w:type="spellStart"/>
-      <w:r>
-        <w:t>проджект</w:t>
-      </w:r>
-      <w:proofErr w:type="spellEnd"/>
-      <w:r>
-        <w:t xml:space="preserve">-менеджер, архитектор,  </w:t>
-      </w:r>
-      <w:proofErr w:type="spellStart"/>
-      <w:r>
-        <w:t>backend</w:t>
-      </w:r>
-      <w:proofErr w:type="spellEnd"/>
-      <w:r>
-        <w:t xml:space="preserve"> разработчик</w:t>
+        <w:t>Лысенко Артем Русланович, team lead, проджект-менеджер, архитектор, backend разработчик</w:t>
       </w:r>
     </w:p>
     <w:p>
@@ -130,15 +66,13 @@
         </w:numPr>
       </w:pPr>
       <w:r>
-        <w:t xml:space="preserve">Леонов Михаил Сергеевич, </w:t>
-      </w:r>
-      <w:proofErr w:type="spellStart"/>
-      <w:r>
-        <w:t>mobile</w:t>
-      </w:r>
-      <w:proofErr w:type="spellEnd"/>
-      <w:r>
-        <w:t> разработчик, бизнес аналитик, тестировщик (UI/UX)</w:t>
+        <w:t>Леонов Михаил Сергеевич, mobile разработчик, бизнес</w:t>
+      </w:r>
+      <w:r>
+        <w:t>-</w:t>
+      </w:r>
+      <w:r>
+        <w:t>аналитик, тестировщик (UI/UX)</w:t>
       </w:r>
     </w:p>
     <w:p>
@@ -148,29 +82,8 @@
           <w:numId w:val="1"/>
         </w:numPr>
       </w:pPr>
-      <w:proofErr w:type="spellStart"/>
-      <w:r>
-        <w:t>Маатук</w:t>
-      </w:r>
-      <w:proofErr w:type="spellEnd"/>
-      <w:r>
-        <w:t xml:space="preserve"> </w:t>
-      </w:r>
-      <w:proofErr w:type="spellStart"/>
-      <w:r>
-        <w:t>Джавхер</w:t>
-      </w:r>
-      <w:proofErr w:type="spellEnd"/>
-      <w:r>
-        <w:t xml:space="preserve">,  дизайнер, </w:t>
-      </w:r>
-      <w:proofErr w:type="spellStart"/>
-      <w:r>
-        <w:t>mobile</w:t>
-      </w:r>
-      <w:proofErr w:type="spellEnd"/>
-      <w:r>
-        <w:t> разработчик, тестировщик</w:t>
+      <w:r>
+        <w:t>Маатук Джавхер, дизайнер, mobile разработчик, тестировщик</w:t>
       </w:r>
     </w:p>
     <w:p>
@@ -180,29 +93,14 @@
           <w:numId w:val="1"/>
         </w:numPr>
       </w:pPr>
-      <w:proofErr w:type="spellStart"/>
-      <w:r>
-        <w:t>Тавфик</w:t>
-      </w:r>
-      <w:proofErr w:type="spellEnd"/>
-      <w:r>
-        <w:t xml:space="preserve"> Мартен Осама </w:t>
-      </w:r>
-      <w:proofErr w:type="spellStart"/>
-      <w:r>
-        <w:t>Захьян</w:t>
-      </w:r>
-      <w:proofErr w:type="spellEnd"/>
-      <w:r>
-        <w:t xml:space="preserve">, бизнес аналитик, </w:t>
-      </w:r>
-      <w:proofErr w:type="spellStart"/>
-      <w:r>
-        <w:t>backend</w:t>
-      </w:r>
-      <w:proofErr w:type="spellEnd"/>
-      <w:r>
-        <w:t xml:space="preserve"> разработчик, тестировщик </w:t>
+      <w:r>
+        <w:t>Тавфик Мартен Осама Захьян, бизнес</w:t>
+      </w:r>
+      <w:r>
+        <w:t>-</w:t>
+      </w:r>
+      <w:r>
+        <w:t>аналитик, backend разработчик, тестировщик </w:t>
       </w:r>
     </w:p>
     <w:p/>
@@ -233,23 +131,7 @@
       </w:r>
       <w:r>
         <w:br/>
-        <w:t>“</w:t>
-      </w:r>
-      <w:proofErr w:type="spellStart"/>
-      <w:r>
-        <w:t>Bills</w:t>
-      </w:r>
-      <w:proofErr w:type="spellEnd"/>
-      <w:r>
-        <w:t xml:space="preserve"> </w:t>
-      </w:r>
-      <w:proofErr w:type="spellStart"/>
-      <w:r>
-        <w:t>Collector</w:t>
-      </w:r>
-      <w:proofErr w:type="spellEnd"/>
-      <w:r>
-        <w:t>” предлагает мобильное приложение, которое позволяет хранить данные о потреблении коммунальных услуг как за текущий месяц, так и за длительный период времени. Также, приложение предоставляет советы по снижению затрат ресурсов. </w:t>
+        <w:t>“Bills Collector” предлагает мобильное приложение, которое позволяет хранить данные о потреблении коммунальных услуг как за текущий месяц, так и за длительный период времени. Также, приложение предоставляет советы по снижению затрат ресурсов. </w:t>
       </w:r>
       <w:r>
         <w:br/>
@@ -279,7 +161,7 @@
         <w:t xml:space="preserve"> </w:t>
       </w:r>
       <w:r>
-        <w:t>https://docs.google.com/presentation/d/1ZpcJ6vDSY7uRBYNEZzVSngvyo7-RO564/edit?usp=sharing&amp;ouid=107191646446093774305&amp;rtpof=true&amp;sd=true</w:t>
+        <w:t>https://github.com/quicklybly/bills-collector/tree/master/presentation/bills-collector.pdf</w:t>
       </w:r>
     </w:p>
     <w:p>
@@ -290,21 +172,13 @@
         </w:numPr>
       </w:pPr>
       <w:r>
-        <w:t xml:space="preserve">Ссылка на </w:t>
-      </w:r>
-      <w:proofErr w:type="spellStart"/>
-      <w:r>
-        <w:t>видеодемонстрацию</w:t>
-      </w:r>
-      <w:proofErr w:type="spellEnd"/>
-      <w:r>
-        <w:t>:</w:t>
+        <w:t>Ссылка на видеодемонстрацию:</w:t>
       </w:r>
       <w:r>
         <w:t xml:space="preserve"> </w:t>
       </w:r>
       <w:r>
-        <w:t>https://drive.google.com/file/d/1kcfKWzZwBiWmpp-jBJ6MVzDh0gj6iRLZ/view?usp=sharing</w:t>
+        <w:t>https://drive.google.com/file/d/1bPWe5UVn1BipCYNxwn9VDcjQoVszwTqS/view?usp=sharing</w:t>
       </w:r>
     </w:p>
     <w:p>
@@ -315,15 +189,7 @@
         </w:numPr>
       </w:pPr>
       <w:r>
-        <w:t xml:space="preserve">Ссылка на </w:t>
-      </w:r>
-      <w:proofErr w:type="spellStart"/>
-      <w:r>
-        <w:t>GitHub</w:t>
-      </w:r>
-      <w:proofErr w:type="spellEnd"/>
-      <w:r>
-        <w:t xml:space="preserve"> репозиторий: </w:t>
+        <w:t>Ссылка на GitHub репозиторий: </w:t>
       </w:r>
       <w:hyperlink r:id="rId5" w:tgtFrame="_blank" w:history="1">
         <w:r>

</xml_diff>

<commit_message>
BILLS-42 fix presentation (#15)
</commit_message>
<xml_diff>
--- a/documentation/cover-letter/cover-letter.docx
+++ b/documentation/cover-letter/cover-letter.docx
@@ -7,23 +7,7 @@
         <w:t xml:space="preserve">Тема: </w:t>
       </w:r>
       <w:r>
-        <w:t>Сопроводительное письмо по ТП к презентации проекта "</w:t>
-      </w:r>
-      <w:proofErr w:type="spellStart"/>
-      <w:r>
-        <w:t>Bills</w:t>
-      </w:r>
-      <w:proofErr w:type="spellEnd"/>
-      <w:r>
-        <w:t xml:space="preserve"> </w:t>
-      </w:r>
-      <w:proofErr w:type="spellStart"/>
-      <w:r>
-        <w:t>Collector</w:t>
-      </w:r>
-      <w:proofErr w:type="spellEnd"/>
-      <w:r>
-        <w:t>"</w:t>
+        <w:t>Сопроводительное письмо по ТП к презентации проекта "Bills Collector"</w:t>
       </w:r>
     </w:p>
     <w:p>
@@ -38,23 +22,7 @@
     </w:p>
     <w:p>
       <w:r>
-        <w:t>Мы, команда студентов факультета компьютерных наук воронежского государственного университета, рады представить вам наш проект “</w:t>
-      </w:r>
-      <w:proofErr w:type="spellStart"/>
-      <w:r>
-        <w:t>Bills</w:t>
-      </w:r>
-      <w:proofErr w:type="spellEnd"/>
-      <w:r>
-        <w:t xml:space="preserve"> </w:t>
-      </w:r>
-      <w:proofErr w:type="spellStart"/>
-      <w:r>
-        <w:t>Collector</w:t>
-      </w:r>
-      <w:proofErr w:type="spellEnd"/>
-      <w:r>
-        <w:t xml:space="preserve">” – </w:t>
+        <w:t xml:space="preserve">Мы, команда студентов факультета компьютерных наук воронежского государственного университета, рады представить вам наш проект “Bills Collector” – </w:t>
       </w:r>
       <w:r>
         <w:t>система</w:t>
@@ -87,39 +55,7 @@
         </w:numPr>
       </w:pPr>
       <w:r>
-        <w:t xml:space="preserve">Лысенко Артем Русланович, </w:t>
-      </w:r>
-      <w:proofErr w:type="spellStart"/>
-      <w:r>
-        <w:t>team</w:t>
-      </w:r>
-      <w:proofErr w:type="spellEnd"/>
-      <w:r>
-        <w:t xml:space="preserve"> </w:t>
-      </w:r>
-      <w:proofErr w:type="spellStart"/>
-      <w:r>
-        <w:t>lead</w:t>
-      </w:r>
-      <w:proofErr w:type="spellEnd"/>
-      <w:r>
-        <w:t xml:space="preserve">, </w:t>
-      </w:r>
-      <w:proofErr w:type="spellStart"/>
-      <w:r>
-        <w:t>проджект</w:t>
-      </w:r>
-      <w:proofErr w:type="spellEnd"/>
-      <w:r>
-        <w:t xml:space="preserve">-менеджер, архитектор,  </w:t>
-      </w:r>
-      <w:proofErr w:type="spellStart"/>
-      <w:r>
-        <w:t>backend</w:t>
-      </w:r>
-      <w:proofErr w:type="spellEnd"/>
-      <w:r>
-        <w:t xml:space="preserve"> разработчик</w:t>
+        <w:t>Лысенко Артем Русланович, team lead, проджект-менеджер, архитектор, backend разработчик</w:t>
       </w:r>
     </w:p>
     <w:p>
@@ -130,15 +66,13 @@
         </w:numPr>
       </w:pPr>
       <w:r>
-        <w:t xml:space="preserve">Леонов Михаил Сергеевич, </w:t>
-      </w:r>
-      <w:proofErr w:type="spellStart"/>
-      <w:r>
-        <w:t>mobile</w:t>
-      </w:r>
-      <w:proofErr w:type="spellEnd"/>
-      <w:r>
-        <w:t> разработчик, бизнес аналитик, тестировщик (UI/UX)</w:t>
+        <w:t>Леонов Михаил Сергеевич, mobile разработчик, бизнес</w:t>
+      </w:r>
+      <w:r>
+        <w:t>-</w:t>
+      </w:r>
+      <w:r>
+        <w:t>аналитик, тестировщик (UI/UX)</w:t>
       </w:r>
     </w:p>
     <w:p>
@@ -148,29 +82,8 @@
           <w:numId w:val="1"/>
         </w:numPr>
       </w:pPr>
-      <w:proofErr w:type="spellStart"/>
-      <w:r>
-        <w:t>Маатук</w:t>
-      </w:r>
-      <w:proofErr w:type="spellEnd"/>
-      <w:r>
-        <w:t xml:space="preserve"> </w:t>
-      </w:r>
-      <w:proofErr w:type="spellStart"/>
-      <w:r>
-        <w:t>Джавхер</w:t>
-      </w:r>
-      <w:proofErr w:type="spellEnd"/>
-      <w:r>
-        <w:t xml:space="preserve">,  дизайнер, </w:t>
-      </w:r>
-      <w:proofErr w:type="spellStart"/>
-      <w:r>
-        <w:t>mobile</w:t>
-      </w:r>
-      <w:proofErr w:type="spellEnd"/>
-      <w:r>
-        <w:t> разработчик, тестировщик</w:t>
+      <w:r>
+        <w:t>Маатук Джавхер, дизайнер, mobile разработчик, тестировщик</w:t>
       </w:r>
     </w:p>
     <w:p>
@@ -180,29 +93,14 @@
           <w:numId w:val="1"/>
         </w:numPr>
       </w:pPr>
-      <w:proofErr w:type="spellStart"/>
-      <w:r>
-        <w:t>Тавфик</w:t>
-      </w:r>
-      <w:proofErr w:type="spellEnd"/>
-      <w:r>
-        <w:t xml:space="preserve"> Мартен Осама </w:t>
-      </w:r>
-      <w:proofErr w:type="spellStart"/>
-      <w:r>
-        <w:t>Захьян</w:t>
-      </w:r>
-      <w:proofErr w:type="spellEnd"/>
-      <w:r>
-        <w:t xml:space="preserve">, бизнес аналитик, </w:t>
-      </w:r>
-      <w:proofErr w:type="spellStart"/>
-      <w:r>
-        <w:t>backend</w:t>
-      </w:r>
-      <w:proofErr w:type="spellEnd"/>
-      <w:r>
-        <w:t xml:space="preserve"> разработчик, тестировщик </w:t>
+      <w:r>
+        <w:t>Тавфик Мартен Осама Захьян, бизнес</w:t>
+      </w:r>
+      <w:r>
+        <w:t>-</w:t>
+      </w:r>
+      <w:r>
+        <w:t>аналитик, backend разработчик, тестировщик </w:t>
       </w:r>
     </w:p>
     <w:p/>
@@ -233,23 +131,7 @@
       </w:r>
       <w:r>
         <w:br/>
-        <w:t>“</w:t>
-      </w:r>
-      <w:proofErr w:type="spellStart"/>
-      <w:r>
-        <w:t>Bills</w:t>
-      </w:r>
-      <w:proofErr w:type="spellEnd"/>
-      <w:r>
-        <w:t xml:space="preserve"> </w:t>
-      </w:r>
-      <w:proofErr w:type="spellStart"/>
-      <w:r>
-        <w:t>Collector</w:t>
-      </w:r>
-      <w:proofErr w:type="spellEnd"/>
-      <w:r>
-        <w:t>” предлагает мобильное приложение, которое позволяет хранить данные о потреблении коммунальных услуг как за текущий месяц, так и за длительный период времени. Также, приложение предоставляет советы по снижению затрат ресурсов. </w:t>
+        <w:t>“Bills Collector” предлагает мобильное приложение, которое позволяет хранить данные о потреблении коммунальных услуг как за текущий месяц, так и за длительный период времени. Также, приложение предоставляет советы по снижению затрат ресурсов. </w:t>
       </w:r>
       <w:r>
         <w:br/>
@@ -279,7 +161,7 @@
         <w:t xml:space="preserve"> </w:t>
       </w:r>
       <w:r>
-        <w:t>https://docs.google.com/presentation/d/1ZpcJ6vDSY7uRBYNEZzVSngvyo7-RO564/edit?usp=sharing&amp;ouid=107191646446093774305&amp;rtpof=true&amp;sd=true</w:t>
+        <w:t>https://github.com/quicklybly/bills-collector/tree/master/presentation/bills-collector.pdf</w:t>
       </w:r>
     </w:p>
     <w:p>
@@ -290,21 +172,13 @@
         </w:numPr>
       </w:pPr>
       <w:r>
-        <w:t xml:space="preserve">Ссылка на </w:t>
-      </w:r>
-      <w:proofErr w:type="spellStart"/>
-      <w:r>
-        <w:t>видеодемонстрацию</w:t>
-      </w:r>
-      <w:proofErr w:type="spellEnd"/>
-      <w:r>
-        <w:t>:</w:t>
+        <w:t>Ссылка на видеодемонстрацию:</w:t>
       </w:r>
       <w:r>
         <w:t xml:space="preserve"> </w:t>
       </w:r>
       <w:r>
-        <w:t>https://drive.google.com/file/d/1kcfKWzZwBiWmpp-jBJ6MVzDh0gj6iRLZ/view?usp=sharing</w:t>
+        <w:t>https://drive.google.com/file/d/1bPWe5UVn1BipCYNxwn9VDcjQoVszwTqS/view?usp=sharing</w:t>
       </w:r>
     </w:p>
     <w:p>
@@ -315,15 +189,7 @@
         </w:numPr>
       </w:pPr>
       <w:r>
-        <w:t xml:space="preserve">Ссылка на </w:t>
-      </w:r>
-      <w:proofErr w:type="spellStart"/>
-      <w:r>
-        <w:t>GitHub</w:t>
-      </w:r>
-      <w:proofErr w:type="spellEnd"/>
-      <w:r>
-        <w:t xml:space="preserve"> репозиторий: </w:t>
+        <w:t>Ссылка на GitHub репозиторий: </w:t>
       </w:r>
       <w:hyperlink r:id="rId5" w:tgtFrame="_blank" w:history="1">
         <w:r>

</xml_diff>

<commit_message>
Add files via upload (#30)
</commit_message>
<xml_diff>
--- a/documentation/cover-letter/cover-letter.docx
+++ b/documentation/cover-letter/cover-letter.docx
@@ -179,6 +179,16 @@
     <w:p>
       <w:pPr>
         <w:pStyle w:val="af1"/>
+        <w:ind w:firstLine="0"/>
+        <w:rPr>
+          <w:b/>
+          <w:bCs/>
+        </w:rPr>
+      </w:pPr>
+    </w:p>
+    <w:p>
+      <w:pPr>
+        <w:pStyle w:val="af1"/>
         <w:rPr>
           <w:b/>
           <w:bCs/>
@@ -514,25 +524,7 @@
           <w:color w:val="000000" w:themeColor="text1"/>
           <w:sz w:val="28"/>
         </w:rPr>
-        <w:t xml:space="preserve">, дизайнер, </w:t>
-      </w:r>
-      <w:proofErr w:type="spellStart"/>
-      <w:r>
-        <w:rPr>
-          <w:rFonts w:ascii="Times New Roman" w:hAnsi="Times New Roman"/>
-          <w:color w:val="000000" w:themeColor="text1"/>
-          <w:sz w:val="28"/>
-        </w:rPr>
-        <w:t>mobile</w:t>
-      </w:r>
-      <w:proofErr w:type="spellEnd"/>
-      <w:r>
-        <w:rPr>
-          <w:rFonts w:ascii="Times New Roman" w:hAnsi="Times New Roman"/>
-          <w:color w:val="000000" w:themeColor="text1"/>
-          <w:sz w:val="28"/>
-        </w:rPr>
-        <w:t xml:space="preserve"> разработчик, тестировщик</w:t>
+        <w:t>, дизайнер, тестировщик</w:t>
       </w:r>
     </w:p>
     <w:p>
@@ -582,25 +574,7 @@
           <w:color w:val="000000" w:themeColor="text1"/>
           <w:sz w:val="28"/>
         </w:rPr>
-        <w:t xml:space="preserve">, бизнес-аналитик, </w:t>
-      </w:r>
-      <w:proofErr w:type="spellStart"/>
-      <w:r>
-        <w:rPr>
-          <w:rFonts w:ascii="Times New Roman" w:hAnsi="Times New Roman"/>
-          <w:color w:val="000000" w:themeColor="text1"/>
-          <w:sz w:val="28"/>
-        </w:rPr>
-        <w:t>backend</w:t>
-      </w:r>
-      <w:proofErr w:type="spellEnd"/>
-      <w:r>
-        <w:rPr>
-          <w:rFonts w:ascii="Times New Roman" w:hAnsi="Times New Roman"/>
-          <w:color w:val="000000" w:themeColor="text1"/>
-          <w:sz w:val="28"/>
-        </w:rPr>
-        <w:t xml:space="preserve"> разработчик, тестировщик </w:t>
+        <w:t xml:space="preserve">, бизнес-аналитик, тестировщик </w:t>
       </w:r>
     </w:p>
     <w:p>

</xml_diff>